<commit_message>
modify controlled voc lists
</commit_message>
<xml_diff>
--- a/20141126-TF-MI-3rd-Telco/CGMS-TF-MI-SatelliteDataProductEssentialInformation.docx
+++ b/20141126-TF-MI-3rd-Telco/CGMS-TF-MI-SatelliteDataProductEssentialInformation.docx
@@ -504,7 +504,6 @@
                 <w:sz w:val="24"/>
                 <w:szCs w:val="24"/>
                 <w:lang w:val="en-US" w:eastAsia="en-GB"/>
-                <w:eastAsianLayout w:id="735307521"/>
               </w:rPr>
               <w:t>E</w:t>
             </w:r>
@@ -518,7 +517,6 @@
                 <w:sz w:val="24"/>
                 <w:szCs w:val="24"/>
                 <w:lang w:val="en-US" w:eastAsia="en-GB"/>
-                <w:eastAsianLayout w:id="735307521"/>
               </w:rPr>
               <w:t>xample</w:t>
             </w:r>
@@ -556,7 +554,6 @@
                 <w:sz w:val="24"/>
                 <w:szCs w:val="24"/>
                 <w:lang w:val="en-US" w:eastAsia="en-GB"/>
-                <w:eastAsianLayout w:id="735307523"/>
               </w:rPr>
               <w:t>comment</w:t>
             </w:r>
@@ -596,7 +593,6 @@
                 <w:sz w:val="20"/>
                 <w:szCs w:val="20"/>
                 <w:lang w:val="en-US" w:eastAsia="en-GB"/>
-                <w:eastAsianLayout w:id="735307525"/>
               </w:rPr>
               <w:t xml:space="preserve">Satellite name </w:t>
             </w:r>
@@ -618,7 +614,6 @@
                 <w:sz w:val="20"/>
                 <w:szCs w:val="20"/>
                 <w:lang w:val="en-US" w:eastAsia="en-GB"/>
-                <w:eastAsianLayout w:id="735307526"/>
               </w:rPr>
               <w:t>(Full name)</w:t>
             </w:r>
@@ -630,7 +625,6 @@
                 <w:sz w:val="20"/>
                 <w:szCs w:val="20"/>
                 <w:lang w:eastAsia="ja-JP"/>
-                <w:eastAsianLayout w:id="735307527"/>
               </w:rPr>
               <w:t xml:space="preserve"> </w:t>
             </w:r>
@@ -695,7 +689,6 @@
                 <w:sz w:val="20"/>
                 <w:szCs w:val="20"/>
                 <w:lang w:val="en-US" w:eastAsia="en-GB"/>
-                <w:eastAsianLayout w:id="735307528"/>
               </w:rPr>
               <w:t xml:space="preserve">Meteorological operational satellite - A </w:t>
             </w:r>
@@ -730,7 +723,6 @@
                 <w:sz w:val="20"/>
                 <w:szCs w:val="20"/>
                 <w:lang w:val="en-US" w:eastAsia="en-GB"/>
-                <w:eastAsianLayout w:id="735307530"/>
               </w:rPr>
               <w:t>Is this necessary?</w:t>
             </w:r>
@@ -742,7 +734,6 @@
                 <w:sz w:val="20"/>
                 <w:szCs w:val="20"/>
                 <w:lang w:eastAsia="ja-JP"/>
-                <w:eastAsianLayout w:id="735307531"/>
               </w:rPr>
               <w:t xml:space="preserve"> </w:t>
             </w:r>
@@ -782,7 +773,6 @@
                 <w:sz w:val="20"/>
                 <w:szCs w:val="20"/>
                 <w:lang w:val="en-US" w:eastAsia="en-GB"/>
-                <w:eastAsianLayout w:id="735307532"/>
               </w:rPr>
               <w:t>Satellite name (Acronym)</w:t>
             </w:r>
@@ -794,7 +784,6 @@
                 <w:sz w:val="20"/>
                 <w:szCs w:val="20"/>
                 <w:lang w:eastAsia="ja-JP"/>
-                <w:eastAsianLayout w:id="735307533"/>
               </w:rPr>
               <w:t xml:space="preserve"> </w:t>
             </w:r>
@@ -859,7 +848,6 @@
                 <w:sz w:val="20"/>
                 <w:szCs w:val="20"/>
                 <w:lang w:val="en-US" w:eastAsia="en-GB"/>
-                <w:eastAsianLayout w:id="735307534"/>
               </w:rPr>
               <w:t>Metop-A</w:t>
             </w:r>
@@ -871,7 +859,6 @@
                 <w:sz w:val="20"/>
                 <w:szCs w:val="20"/>
                 <w:lang w:eastAsia="ja-JP"/>
-                <w:eastAsianLayout w:id="735307536"/>
               </w:rPr>
               <w:t xml:space="preserve"> </w:t>
             </w:r>
@@ -934,7 +921,6 @@
                 <w:sz w:val="20"/>
                 <w:szCs w:val="20"/>
                 <w:lang w:val="en-US" w:eastAsia="en-GB"/>
-                <w:eastAsianLayout w:id="735307521"/>
               </w:rPr>
               <w:lastRenderedPageBreak/>
               <w:t>Satellite type</w:t>
@@ -947,7 +933,6 @@
                 <w:sz w:val="20"/>
                 <w:szCs w:val="20"/>
                 <w:lang w:eastAsia="ja-JP"/>
-                <w:eastAsianLayout w:id="735307522"/>
               </w:rPr>
               <w:t xml:space="preserve"> </w:t>
             </w:r>
@@ -1012,7 +997,6 @@
                 <w:sz w:val="20"/>
                 <w:szCs w:val="20"/>
                 <w:lang w:val="en-US" w:eastAsia="en-GB"/>
-                <w:eastAsianLayout w:id="735307523"/>
               </w:rPr>
               <w:t>?</w:t>
             </w:r>
@@ -1024,7 +1008,6 @@
                 <w:sz w:val="20"/>
                 <w:szCs w:val="20"/>
                 <w:lang w:eastAsia="ja-JP"/>
-                <w:eastAsianLayout w:id="735307524"/>
               </w:rPr>
               <w:t xml:space="preserve"> </w:t>
             </w:r>
@@ -1059,7 +1042,6 @@
                 <w:sz w:val="20"/>
                 <w:szCs w:val="20"/>
                 <w:lang w:val="en-US" w:eastAsia="en-GB"/>
-                <w:eastAsianLayout w:id="735307525"/>
               </w:rPr>
               <w:t>What is expected for this item?</w:t>
             </w:r>
@@ -1071,7 +1053,6 @@
                 <w:sz w:val="20"/>
                 <w:szCs w:val="20"/>
                 <w:lang w:eastAsia="ja-JP"/>
-                <w:eastAsianLayout w:id="735307527"/>
               </w:rPr>
               <w:t xml:space="preserve"> </w:t>
             </w:r>
@@ -1111,7 +1092,6 @@
                 <w:sz w:val="20"/>
                 <w:szCs w:val="20"/>
                 <w:lang w:val="en-US" w:eastAsia="en-GB"/>
-                <w:eastAsianLayout w:id="735307528"/>
               </w:rPr>
               <w:t>Orbit</w:t>
             </w:r>
@@ -1123,7 +1103,6 @@
                 <w:sz w:val="20"/>
                 <w:szCs w:val="20"/>
                 <w:lang w:eastAsia="ja-JP"/>
-                <w:eastAsianLayout w:id="735307529"/>
               </w:rPr>
               <w:t xml:space="preserve"> </w:t>
             </w:r>
@@ -1188,7 +1167,6 @@
                 <w:sz w:val="20"/>
                 <w:szCs w:val="20"/>
                 <w:lang w:val="en-US" w:eastAsia="en-GB"/>
-                <w:eastAsianLayout w:id="735307530"/>
               </w:rPr>
               <w:t>Sunsynchronous orbit</w:t>
             </w:r>
@@ -1200,7 +1178,6 @@
                 <w:sz w:val="20"/>
                 <w:szCs w:val="20"/>
                 <w:lang w:eastAsia="ja-JP"/>
-                <w:eastAsianLayout w:id="735307532"/>
               </w:rPr>
               <w:t xml:space="preserve"> </w:t>
             </w:r>
@@ -1235,7 +1212,6 @@
                 <w:sz w:val="20"/>
                 <w:szCs w:val="20"/>
                 <w:lang w:val="en-US" w:eastAsia="en-GB"/>
-                <w:eastAsianLayout w:id="735307533"/>
               </w:rPr>
               <w:t>ECT is necessary for sunsynchronous,</w:t>
             </w:r>
@@ -1257,7 +1233,6 @@
                 <w:sz w:val="20"/>
                 <w:szCs w:val="20"/>
                 <w:lang w:val="en-US" w:eastAsia="en-GB"/>
-                <w:eastAsianLayout w:id="735307536"/>
               </w:rPr>
               <w:t>Longitude is necessary for geostationary,</w:t>
             </w:r>
@@ -1279,7 +1254,6 @@
                 <w:sz w:val="20"/>
                 <w:szCs w:val="20"/>
                 <w:lang w:val="en-US" w:eastAsia="en-GB"/>
-                <w:eastAsianLayout w:id="735307521"/>
               </w:rPr>
               <w:t>Many type of orbit and related necessary information exist…</w:t>
             </w:r>
@@ -1291,7 +1265,6 @@
                 <w:sz w:val="20"/>
                 <w:szCs w:val="20"/>
                 <w:lang w:eastAsia="ja-JP"/>
-                <w:eastAsianLayout w:id="735307523"/>
               </w:rPr>
               <w:t xml:space="preserve"> </w:t>
             </w:r>
@@ -1331,7 +1304,6 @@
                 <w:sz w:val="20"/>
                 <w:szCs w:val="20"/>
                 <w:lang w:val="en-US" w:eastAsia="en-GB"/>
-                <w:eastAsianLayout w:id="735307524"/>
               </w:rPr>
               <w:t>Operating agency</w:t>
             </w:r>
@@ -1343,7 +1315,6 @@
                 <w:sz w:val="20"/>
                 <w:szCs w:val="20"/>
                 <w:lang w:eastAsia="ja-JP"/>
-                <w:eastAsianLayout w:id="735307525"/>
               </w:rPr>
               <w:t xml:space="preserve"> </w:t>
             </w:r>
@@ -1397,7 +1368,6 @@
                 <w:sz w:val="20"/>
                 <w:szCs w:val="20"/>
                 <w:lang w:val="en-US" w:eastAsia="en-GB"/>
-                <w:eastAsianLayout w:id="735307526"/>
               </w:rPr>
               <w:t>EUMETSAT, ESA</w:t>
             </w:r>
@@ -1409,7 +1379,6 @@
                 <w:sz w:val="20"/>
                 <w:szCs w:val="20"/>
                 <w:lang w:eastAsia="ja-JP"/>
-                <w:eastAsianLayout w:id="735307527"/>
               </w:rPr>
               <w:t xml:space="preserve"> </w:t>
             </w:r>
@@ -1472,7 +1441,6 @@
                 <w:sz w:val="20"/>
                 <w:szCs w:val="20"/>
                 <w:lang w:val="en-US" w:eastAsia="en-GB"/>
-                <w:eastAsianLayout w:id="735307529"/>
               </w:rPr>
               <w:t>Launch date</w:t>
             </w:r>
@@ -1484,7 +1452,6 @@
                 <w:sz w:val="20"/>
                 <w:szCs w:val="20"/>
                 <w:lang w:eastAsia="ja-JP"/>
-                <w:eastAsianLayout w:id="735307530"/>
               </w:rPr>
               <w:t xml:space="preserve"> </w:t>
             </w:r>
@@ -1538,7 +1505,6 @@
                 <w:sz w:val="20"/>
                 <w:szCs w:val="20"/>
                 <w:lang w:val="en-US" w:eastAsia="en-GB"/>
-                <w:eastAsianLayout w:id="735307531"/>
               </w:rPr>
               <w:t>2006-10-19</w:t>
             </w:r>
@@ -1550,7 +1516,6 @@
                 <w:sz w:val="20"/>
                 <w:szCs w:val="20"/>
                 <w:lang w:eastAsia="ja-JP"/>
-                <w:eastAsianLayout w:id="735307532"/>
               </w:rPr>
               <w:t xml:space="preserve"> </w:t>
             </w:r>
@@ -1585,7 +1550,6 @@
                 <w:sz w:val="20"/>
                 <w:szCs w:val="20"/>
                 <w:lang w:val="en-US" w:eastAsia="en-GB"/>
-                <w:eastAsianLayout w:id="735307533"/>
               </w:rPr>
               <w:t>Is this necessary?</w:t>
             </w:r>
@@ -1597,7 +1561,6 @@
                 <w:sz w:val="20"/>
                 <w:szCs w:val="20"/>
                 <w:lang w:eastAsia="ja-JP"/>
-                <w:eastAsianLayout w:id="735307534"/>
               </w:rPr>
               <w:t xml:space="preserve"> </w:t>
             </w:r>
@@ -1637,7 +1600,6 @@
                 <w:sz w:val="20"/>
                 <w:szCs w:val="20"/>
                 <w:lang w:val="en-US" w:eastAsia="en-GB"/>
-                <w:eastAsianLayout w:id="735307535"/>
               </w:rPr>
               <w:t>Designed end of life</w:t>
             </w:r>
@@ -1649,7 +1611,6 @@
                 <w:sz w:val="20"/>
                 <w:szCs w:val="20"/>
                 <w:lang w:eastAsia="ja-JP"/>
-                <w:eastAsianLayout w:id="735307522"/>
               </w:rPr>
               <w:t xml:space="preserve"> </w:t>
             </w:r>
@@ -1703,7 +1664,6 @@
                 <w:sz w:val="20"/>
                 <w:szCs w:val="20"/>
                 <w:lang w:eastAsia="ja-JP"/>
-                <w:eastAsianLayout w:id="735307523"/>
               </w:rPr>
               <w:t>≧</w:t>
             </w:r>
@@ -1715,7 +1675,6 @@
                 <w:sz w:val="20"/>
                 <w:szCs w:val="20"/>
                 <w:lang w:val="en-US" w:eastAsia="en-GB"/>
-                <w:eastAsianLayout w:id="735307524"/>
               </w:rPr>
               <w:t>2014</w:t>
             </w:r>
@@ -1727,7 +1686,6 @@
                 <w:sz w:val="20"/>
                 <w:szCs w:val="20"/>
                 <w:lang w:eastAsia="ja-JP"/>
-                <w:eastAsianLayout w:id="735307525"/>
               </w:rPr>
               <w:t xml:space="preserve"> </w:t>
             </w:r>
@@ -1762,7 +1720,6 @@
                 <w:sz w:val="20"/>
                 <w:szCs w:val="20"/>
                 <w:lang w:val="en-US" w:eastAsia="en-GB"/>
-                <w:eastAsianLayout w:id="735307526"/>
               </w:rPr>
               <w:t>Is this necessary?</w:t>
             </w:r>
@@ -1774,7 +1731,6 @@
                 <w:sz w:val="20"/>
                 <w:szCs w:val="20"/>
                 <w:lang w:eastAsia="ja-JP"/>
-                <w:eastAsianLayout w:id="735307527"/>
               </w:rPr>
               <w:t xml:space="preserve"> </w:t>
             </w:r>
@@ -1941,6 +1897,12 @@
                 <w:b/>
               </w:rPr>
               <w:t>Description</w:t>
+            </w:r>
+            <w:r>
+              <w:rPr>
+                <w:b/>
+              </w:rPr>
+              <w:t xml:space="preserve"> / External Source</w:t>
             </w:r>
           </w:p>
         </w:tc>
@@ -2141,7 +2103,6 @@
                 <w:sz w:val="24"/>
                 <w:szCs w:val="24"/>
                 <w:lang w:val="en-US" w:eastAsia="en-GB"/>
-                <w:eastAsianLayout w:id="735314433"/>
               </w:rPr>
               <w:t>E</w:t>
             </w:r>
@@ -2155,7 +2116,6 @@
                 <w:sz w:val="24"/>
                 <w:szCs w:val="24"/>
                 <w:lang w:val="en-US" w:eastAsia="en-GB"/>
-                <w:eastAsianLayout w:id="735314433"/>
               </w:rPr>
               <w:t>xample</w:t>
             </w:r>
@@ -2201,7 +2161,6 @@
                 <w:sz w:val="24"/>
                 <w:szCs w:val="24"/>
                 <w:lang w:val="en-US" w:eastAsia="en-GB"/>
-                <w:eastAsianLayout w:id="735314435"/>
               </w:rPr>
               <w:t>comment</w:t>
             </w:r>
@@ -2245,7 +2204,6 @@
                 <w:sz w:val="20"/>
                 <w:szCs w:val="20"/>
                 <w:lang w:val="en-US" w:eastAsia="en-GB"/>
-                <w:eastAsianLayout w:id="735314437"/>
               </w:rPr>
               <w:t xml:space="preserve">Instrument name </w:t>
             </w:r>
@@ -2268,7 +2226,6 @@
                 <w:sz w:val="20"/>
                 <w:szCs w:val="20"/>
                 <w:lang w:val="en-US" w:eastAsia="en-GB"/>
-                <w:eastAsianLayout w:id="735314438"/>
               </w:rPr>
               <w:t>(Full name)</w:t>
             </w:r>
@@ -2280,7 +2237,6 @@
                 <w:sz w:val="20"/>
                 <w:szCs w:val="20"/>
                 <w:lang w:eastAsia="ja-JP"/>
-                <w:eastAsianLayout w:id="735314439"/>
               </w:rPr>
               <w:t xml:space="preserve"> </w:t>
             </w:r>
@@ -2352,7 +2308,6 @@
                 <w:sz w:val="20"/>
                 <w:szCs w:val="20"/>
                 <w:lang w:val="en-US" w:eastAsia="en-GB"/>
-                <w:eastAsianLayout w:id="735314440"/>
               </w:rPr>
               <w:t>Advanced Microwave Sounding Unit - A</w:t>
             </w:r>
@@ -2364,7 +2319,6 @@
                 <w:sz w:val="20"/>
                 <w:szCs w:val="20"/>
                 <w:lang w:eastAsia="ja-JP"/>
-                <w:eastAsianLayout w:id="735314441"/>
               </w:rPr>
               <w:t xml:space="preserve"> </w:t>
             </w:r>
@@ -2403,7 +2357,6 @@
                 <w:sz w:val="20"/>
                 <w:szCs w:val="20"/>
                 <w:lang w:val="en-US" w:eastAsia="en-GB"/>
-                <w:eastAsianLayout w:id="735314442"/>
               </w:rPr>
               <w:t>Is this necessary?</w:t>
             </w:r>
@@ -2415,7 +2368,6 @@
                 <w:sz w:val="20"/>
                 <w:szCs w:val="20"/>
                 <w:lang w:eastAsia="ja-JP"/>
-                <w:eastAsianLayout w:id="735314443"/>
               </w:rPr>
               <w:t xml:space="preserve"> </w:t>
             </w:r>
@@ -2456,7 +2408,6 @@
                 <w:sz w:val="20"/>
                 <w:szCs w:val="20"/>
                 <w:lang w:val="en-US" w:eastAsia="en-GB"/>
-                <w:eastAsianLayout w:id="735314444"/>
               </w:rPr>
               <w:t>Instrument name (Acronym)</w:t>
             </w:r>
@@ -2468,7 +2419,6 @@
                 <w:sz w:val="20"/>
                 <w:szCs w:val="20"/>
                 <w:lang w:eastAsia="ja-JP"/>
-                <w:eastAsianLayout w:id="735314445"/>
               </w:rPr>
               <w:t xml:space="preserve"> </w:t>
             </w:r>
@@ -2523,7 +2473,6 @@
                 <w:sz w:val="20"/>
                 <w:szCs w:val="20"/>
                 <w:lang w:val="en-US" w:eastAsia="en-GB"/>
-                <w:eastAsianLayout w:id="735314446"/>
               </w:rPr>
               <w:t>AMSU-A</w:t>
             </w:r>
@@ -2535,7 +2484,6 @@
                 <w:sz w:val="20"/>
                 <w:szCs w:val="20"/>
                 <w:lang w:eastAsia="ja-JP"/>
-                <w:eastAsianLayout w:id="735314447"/>
               </w:rPr>
               <w:t xml:space="preserve"> </w:t>
             </w:r>
@@ -2600,7 +2548,6 @@
                 <w:sz w:val="20"/>
                 <w:szCs w:val="20"/>
                 <w:lang w:val="en-US" w:eastAsia="en-GB"/>
-                <w:eastAsianLayout w:id="735314432"/>
               </w:rPr>
               <w:t>Instrument type</w:t>
             </w:r>
@@ -2612,7 +2559,6 @@
                 <w:sz w:val="20"/>
                 <w:szCs w:val="20"/>
                 <w:lang w:eastAsia="ja-JP"/>
-                <w:eastAsianLayout w:id="735314433"/>
               </w:rPr>
               <w:t xml:space="preserve"> </w:t>
             </w:r>
@@ -2678,7 +2624,6 @@
                 <w:sz w:val="20"/>
                 <w:szCs w:val="20"/>
                 <w:lang w:val="en-US" w:eastAsia="en-GB"/>
-                <w:eastAsianLayout w:id="735314434"/>
               </w:rPr>
               <w:t>MW sounding radiometer, cross-track scanning</w:t>
             </w:r>
@@ -2690,7 +2635,6 @@
                 <w:sz w:val="20"/>
                 <w:szCs w:val="20"/>
                 <w:lang w:eastAsia="ja-JP"/>
-                <w:eastAsianLayout w:id="735314435"/>
               </w:rPr>
               <w:t xml:space="preserve"> </w:t>
             </w:r>
@@ -2726,7 +2670,6 @@
                 <w:sz w:val="20"/>
                 <w:szCs w:val="20"/>
                 <w:lang w:val="en-US" w:eastAsia="en-GB"/>
-                <w:eastAsianLayout w:id="735314436"/>
               </w:rPr>
               <w:t xml:space="preserve">This item should be consistent with OSCAR; </w:t>
             </w:r>
@@ -2738,7 +2681,6 @@
                 <w:sz w:val="20"/>
                 <w:szCs w:val="20"/>
                 <w:lang w:val="en-US" w:eastAsia="en-GB"/>
-                <w:eastAsianLayout w:id="735314438"/>
               </w:rPr>
               <w:t>http://www.wmo-sat.info/oscar/instrumenttypes</w:t>
             </w:r>
@@ -2750,7 +2692,6 @@
                 <w:sz w:val="20"/>
                 <w:szCs w:val="20"/>
                 <w:lang w:eastAsia="ja-JP"/>
-                <w:eastAsianLayout w:id="735314439"/>
               </w:rPr>
               <w:t xml:space="preserve"> </w:t>
             </w:r>
@@ -2791,7 +2732,6 @@
                 <w:sz w:val="20"/>
                 <w:szCs w:val="20"/>
                 <w:lang w:val="en-US" w:eastAsia="en-GB"/>
-                <w:eastAsianLayout w:id="735314440"/>
               </w:rPr>
               <w:t>Providing agency</w:t>
             </w:r>
@@ -2803,7 +2743,6 @@
                 <w:sz w:val="20"/>
                 <w:szCs w:val="20"/>
                 <w:lang w:eastAsia="ja-JP"/>
-                <w:eastAsianLayout w:id="735314441"/>
               </w:rPr>
               <w:t xml:space="preserve"> </w:t>
             </w:r>
@@ -2858,7 +2797,6 @@
                 <w:sz w:val="20"/>
                 <w:szCs w:val="20"/>
                 <w:lang w:val="en-US" w:eastAsia="en-GB"/>
-                <w:eastAsianLayout w:id="735314442"/>
               </w:rPr>
               <w:t>NOAA</w:t>
             </w:r>
@@ -2870,7 +2808,6 @@
                 <w:sz w:val="20"/>
                 <w:szCs w:val="20"/>
                 <w:lang w:eastAsia="ja-JP"/>
-                <w:eastAsianLayout w:id="735314443"/>
               </w:rPr>
               <w:t xml:space="preserve"> </w:t>
             </w:r>
@@ -2906,7 +2843,6 @@
                 <w:sz w:val="20"/>
                 <w:szCs w:val="20"/>
                 <w:lang w:val="en-US" w:eastAsia="en-GB"/>
-                <w:eastAsianLayout w:id="735314444"/>
               </w:rPr>
               <w:t>Is this necessary?</w:t>
             </w:r>
@@ -2918,7 +2854,6 @@
                 <w:sz w:val="20"/>
                 <w:szCs w:val="20"/>
                 <w:lang w:eastAsia="ja-JP"/>
-                <w:eastAsianLayout w:id="735314446"/>
               </w:rPr>
               <w:t xml:space="preserve"> </w:t>
             </w:r>
@@ -2959,7 +2894,6 @@
                 <w:sz w:val="20"/>
                 <w:szCs w:val="20"/>
                 <w:lang w:val="en-US" w:eastAsia="en-GB"/>
-                <w:eastAsianLayout w:id="735314447"/>
               </w:rPr>
               <w:lastRenderedPageBreak/>
               <w:t>Resolution</w:t>
@@ -2972,7 +2906,6 @@
                 <w:sz w:val="20"/>
                 <w:szCs w:val="20"/>
                 <w:lang w:eastAsia="ja-JP"/>
-                <w:eastAsianLayout w:id="735314448"/>
               </w:rPr>
               <w:t xml:space="preserve"> </w:t>
             </w:r>
@@ -3027,7 +2960,6 @@
                 <w:sz w:val="20"/>
                 <w:szCs w:val="20"/>
                 <w:lang w:val="en-US" w:eastAsia="en-GB"/>
-                <w:eastAsianLayout w:id="735314432"/>
               </w:rPr>
               <w:t>48km IFOV</w:t>
             </w:r>
@@ -3039,7 +2971,6 @@
                 <w:sz w:val="20"/>
                 <w:szCs w:val="20"/>
                 <w:lang w:eastAsia="ja-JP"/>
-                <w:eastAsianLayout w:id="735314433"/>
               </w:rPr>
               <w:t xml:space="preserve"> </w:t>
             </w:r>
@@ -3104,7 +3035,6 @@
                 <w:sz w:val="20"/>
                 <w:szCs w:val="20"/>
                 <w:lang w:val="en-US" w:eastAsia="en-GB"/>
-                <w:eastAsianLayout w:id="735314435"/>
               </w:rPr>
               <w:t>Coverage</w:t>
             </w:r>
@@ -3116,7 +3046,6 @@
                 <w:sz w:val="20"/>
                 <w:szCs w:val="20"/>
                 <w:lang w:eastAsia="ja-JP"/>
-                <w:eastAsianLayout w:id="735314436"/>
               </w:rPr>
               <w:t xml:space="preserve"> </w:t>
             </w:r>
@@ -3171,7 +3100,6 @@
                 <w:sz w:val="20"/>
                 <w:szCs w:val="20"/>
                 <w:lang w:val="en-US" w:eastAsia="en-GB"/>
-                <w:eastAsianLayout w:id="735314437"/>
               </w:rPr>
               <w:t>Near-global coverage</w:t>
             </w:r>
@@ -3183,7 +3111,6 @@
                 <w:sz w:val="20"/>
                 <w:szCs w:val="20"/>
                 <w:lang w:eastAsia="ja-JP"/>
-                <w:eastAsianLayout w:id="735314438"/>
               </w:rPr>
               <w:t xml:space="preserve"> </w:t>
             </w:r>
@@ -3248,7 +3175,6 @@
                 <w:sz w:val="20"/>
                 <w:szCs w:val="20"/>
                 <w:lang w:val="en-US" w:eastAsia="en-GB"/>
-                <w:eastAsianLayout w:id="735314440"/>
               </w:rPr>
               <w:t>Cycle</w:t>
             </w:r>
@@ -3260,7 +3186,6 @@
                 <w:sz w:val="20"/>
                 <w:szCs w:val="20"/>
                 <w:lang w:eastAsia="ja-JP"/>
-                <w:eastAsianLayout w:id="735314441"/>
               </w:rPr>
               <w:t xml:space="preserve"> </w:t>
             </w:r>
@@ -3315,7 +3240,6 @@
                 <w:sz w:val="20"/>
                 <w:szCs w:val="20"/>
                 <w:lang w:val="en-US" w:eastAsia="en-GB"/>
-                <w:eastAsianLayout w:id="735314442"/>
               </w:rPr>
               <w:t>Twice /day</w:t>
             </w:r>
@@ -3327,7 +3251,6 @@
                 <w:sz w:val="20"/>
                 <w:szCs w:val="20"/>
                 <w:lang w:eastAsia="ja-JP"/>
-                <w:eastAsianLayout w:id="735314443"/>
               </w:rPr>
               <w:t xml:space="preserve"> </w:t>
             </w:r>
@@ -3392,7 +3315,6 @@
                 <w:sz w:val="20"/>
                 <w:szCs w:val="20"/>
                 <w:lang w:val="en-US" w:eastAsia="en-GB"/>
-                <w:eastAsianLayout w:id="735314445"/>
               </w:rPr>
               <w:t>Scanning technique</w:t>
             </w:r>
@@ -3404,7 +3326,6 @@
                 <w:sz w:val="20"/>
                 <w:szCs w:val="20"/>
                 <w:lang w:eastAsia="ja-JP"/>
-                <w:eastAsianLayout w:id="735314446"/>
               </w:rPr>
               <w:t xml:space="preserve"> </w:t>
             </w:r>
@@ -3459,7 +3380,6 @@
                 <w:sz w:val="20"/>
                 <w:szCs w:val="20"/>
                 <w:lang w:val="en-US" w:eastAsia="en-GB"/>
-                <w:eastAsianLayout w:id="735314447"/>
               </w:rPr>
               <w:t>Cross-track</w:t>
             </w:r>
@@ -3471,7 +3391,6 @@
                 <w:sz w:val="20"/>
                 <w:szCs w:val="20"/>
                 <w:lang w:eastAsia="ja-JP"/>
-                <w:eastAsianLayout w:id="735314432"/>
               </w:rPr>
               <w:t xml:space="preserve"> </w:t>
             </w:r>
@@ -3665,6 +3584,12 @@
                 <w:b/>
               </w:rPr>
               <w:t>Description</w:t>
+            </w:r>
+            <w:r>
+              <w:rPr>
+                <w:b/>
+              </w:rPr>
+              <w:t xml:space="preserve"> / External Source</w:t>
             </w:r>
           </w:p>
         </w:tc>
@@ -3854,7 +3779,6 @@
                 <w:sz w:val="24"/>
                 <w:szCs w:val="24"/>
                 <w:lang w:val="en-US" w:eastAsia="en-GB"/>
-                <w:eastAsianLayout w:id="735314433"/>
               </w:rPr>
               <w:t>E</w:t>
             </w:r>
@@ -3868,7 +3792,6 @@
                 <w:sz w:val="24"/>
                 <w:szCs w:val="24"/>
                 <w:lang w:val="en-US" w:eastAsia="en-GB"/>
-                <w:eastAsianLayout w:id="735314433"/>
               </w:rPr>
               <w:t>xample</w:t>
             </w:r>
@@ -3914,7 +3837,6 @@
                 <w:sz w:val="24"/>
                 <w:szCs w:val="24"/>
                 <w:lang w:val="en-US" w:eastAsia="en-GB"/>
-                <w:eastAsianLayout w:id="735314435"/>
               </w:rPr>
               <w:t>comment</w:t>
             </w:r>
@@ -3958,7 +3880,6 @@
                 <w:sz w:val="20"/>
                 <w:szCs w:val="20"/>
                 <w:lang w:val="en-US"/>
-                <w:eastAsianLayout w:id="735322112"/>
               </w:rPr>
               <w:t>Product type</w:t>
             </w:r>
@@ -3970,7 +3891,6 @@
                 <w:sz w:val="20"/>
                 <w:szCs w:val="20"/>
                 <w:lang w:eastAsia="ja-JP"/>
-                <w:eastAsianLayout w:id="735322113"/>
               </w:rPr>
               <w:t xml:space="preserve"> </w:t>
             </w:r>
@@ -4030,7 +3950,6 @@
                 <w:sz w:val="20"/>
                 <w:szCs w:val="20"/>
                 <w:lang w:val="en-US"/>
-                <w:eastAsianLayout w:id="735322128"/>
               </w:rPr>
               <w:t>Cloud, fire detection, …</w:t>
             </w:r>
@@ -4042,7 +3961,6 @@
                 <w:sz w:val="20"/>
                 <w:szCs w:val="20"/>
                 <w:lang w:eastAsia="ja-JP"/>
-                <w:eastAsianLayout w:id="735322112"/>
               </w:rPr>
               <w:t xml:space="preserve"> </w:t>
             </w:r>
@@ -4081,7 +3999,6 @@
                 <w:sz w:val="20"/>
                 <w:szCs w:val="20"/>
                 <w:lang w:val="en-US"/>
-                <w:eastAsianLayout w:id="735322113"/>
               </w:rPr>
               <w:t>This item should be consistent with domain tags of Product Access Guide; http://www.wmo-sat.info/product-access-guide/advanced-search</w:t>
             </w:r>
@@ -4093,7 +4010,6 @@
                 <w:sz w:val="20"/>
                 <w:szCs w:val="20"/>
                 <w:lang w:eastAsia="ja-JP"/>
-                <w:eastAsianLayout w:id="735322115"/>
               </w:rPr>
               <w:t xml:space="preserve"> </w:t>
             </w:r>
@@ -4133,7 +4049,6 @@
                 <w:sz w:val="20"/>
                 <w:szCs w:val="20"/>
                 <w:lang w:val="en-US"/>
-                <w:eastAsianLayout w:id="735322114"/>
               </w:rPr>
               <w:t>Product name</w:t>
             </w:r>
@@ -4144,7 +4059,6 @@
                 <w:sz w:val="20"/>
                 <w:szCs w:val="20"/>
                 <w:lang w:eastAsia="ja-JP"/>
-                <w:eastAsianLayout w:id="735322115"/>
               </w:rPr>
               <w:t xml:space="preserve"> </w:t>
             </w:r>
@@ -4246,7 +4160,6 @@
                 <w:sz w:val="20"/>
                 <w:szCs w:val="20"/>
                 <w:lang w:val="en-US"/>
-                <w:eastAsianLayout w:id="735322116"/>
               </w:rPr>
               <w:t>Product level</w:t>
             </w:r>
@@ -4257,7 +4170,6 @@
                 <w:sz w:val="20"/>
                 <w:szCs w:val="20"/>
                 <w:lang w:eastAsia="ja-JP"/>
-                <w:eastAsianLayout w:id="735322117"/>
               </w:rPr>
               <w:t xml:space="preserve"> </w:t>
             </w:r>
@@ -4310,7 +4222,6 @@
                 <w:sz w:val="20"/>
                 <w:szCs w:val="20"/>
                 <w:lang w:val="en-US"/>
-                <w:eastAsianLayout w:id="735322118"/>
               </w:rPr>
               <w:t>Such as</w:t>
             </w:r>
@@ -4332,7 +4243,6 @@
                 <w:sz w:val="20"/>
                 <w:szCs w:val="20"/>
                 <w:lang w:val="en-US"/>
-                <w:eastAsianLayout w:id="735322119"/>
               </w:rPr>
               <w:t>Level-0, 1A, 1B, 1C, 1D, 2</w:t>
             </w:r>
@@ -4343,7 +4253,6 @@
                 <w:sz w:val="20"/>
                 <w:szCs w:val="20"/>
                 <w:lang w:eastAsia="ja-JP"/>
-                <w:eastAsianLayout w:id="735322121"/>
               </w:rPr>
               <w:t xml:space="preserve"> </w:t>
             </w:r>
@@ -4378,7 +4287,6 @@
                 <w:sz w:val="20"/>
                 <w:szCs w:val="20"/>
                 <w:lang w:val="en-US"/>
-                <w:eastAsianLayout w:id="735322122"/>
               </w:rPr>
               <w:t>Is there clear definition for every users’ reference?</w:t>
             </w:r>
@@ -4389,7 +4297,6 @@
                 <w:sz w:val="20"/>
                 <w:szCs w:val="20"/>
                 <w:lang w:eastAsia="ja-JP"/>
-                <w:eastAsianLayout w:id="735322124"/>
               </w:rPr>
               <w:t xml:space="preserve"> </w:t>
             </w:r>
@@ -4429,7 +4336,6 @@
                 <w:sz w:val="20"/>
                 <w:szCs w:val="20"/>
                 <w:lang w:val="en-US"/>
-                <w:eastAsianLayout w:id="735322118"/>
               </w:rPr>
               <w:t>Mission life time</w:t>
             </w:r>
@@ -4440,7 +4346,6 @@
                 <w:sz w:val="20"/>
                 <w:szCs w:val="20"/>
                 <w:lang w:eastAsia="ja-JP"/>
-                <w:eastAsianLayout w:id="735322119"/>
               </w:rPr>
               <w:t xml:space="preserve"> </w:t>
             </w:r>
@@ -4493,7 +4398,6 @@
                 <w:sz w:val="20"/>
                 <w:szCs w:val="20"/>
                 <w:lang w:val="en-US"/>
-                <w:eastAsianLayout w:id="735322125"/>
               </w:rPr>
               <w:t>From: 20xx-xx-xx</w:t>
             </w:r>
@@ -4515,7 +4419,6 @@
                 <w:sz w:val="20"/>
                 <w:szCs w:val="20"/>
                 <w:lang w:val="en-US"/>
-                <w:eastAsianLayout w:id="735322126"/>
               </w:rPr>
               <w:t xml:space="preserve">Until:  </w:t>
             </w:r>
@@ -4550,7 +4453,6 @@
                 <w:sz w:val="20"/>
                 <w:szCs w:val="20"/>
                 <w:lang w:val="en-US"/>
-                <w:eastAsianLayout w:id="735322128"/>
               </w:rPr>
               <w:t>From when and until when the data is going to be produced</w:t>
             </w:r>
@@ -4561,7 +4463,6 @@
                 <w:sz w:val="20"/>
                 <w:szCs w:val="20"/>
                 <w:lang w:eastAsia="ja-JP"/>
-                <w:eastAsianLayout w:id="735322112"/>
               </w:rPr>
               <w:t xml:space="preserve"> </w:t>
             </w:r>
@@ -4601,7 +4502,6 @@
                 <w:sz w:val="20"/>
                 <w:szCs w:val="20"/>
                 <w:lang w:val="en-US"/>
-                <w:eastAsianLayout w:id="735322120"/>
               </w:rPr>
               <w:t>Associated auxiliary data for calibration</w:t>
             </w:r>
@@ -4612,7 +4512,6 @@
                 <w:sz w:val="20"/>
                 <w:szCs w:val="20"/>
                 <w:lang w:eastAsia="ja-JP"/>
-                <w:eastAsianLayout w:id="735322121"/>
               </w:rPr>
               <w:t xml:space="preserve"> </w:t>
             </w:r>
@@ -4687,7 +4586,6 @@
                 <w:sz w:val="20"/>
                 <w:szCs w:val="20"/>
                 <w:lang w:val="en-US"/>
-                <w:eastAsianLayout w:id="735322114"/>
               </w:rPr>
               <w:t>Please give some examples.</w:t>
             </w:r>
@@ -4698,7 +4596,6 @@
                 <w:sz w:val="20"/>
                 <w:szCs w:val="20"/>
                 <w:lang w:eastAsia="ja-JP"/>
-                <w:eastAsianLayout w:id="735322115"/>
               </w:rPr>
               <w:t xml:space="preserve"> </w:t>
             </w:r>
@@ -4738,7 +4635,6 @@
                 <w:sz w:val="20"/>
                 <w:szCs w:val="20"/>
                 <w:lang w:val="en-US"/>
-                <w:eastAsianLayout w:id="735322122"/>
               </w:rPr>
               <w:t>Processing software information</w:t>
             </w:r>
@@ -4749,7 +4645,6 @@
                 <w:sz w:val="20"/>
                 <w:szCs w:val="20"/>
                 <w:lang w:eastAsia="ja-JP"/>
-                <w:eastAsianLayout w:id="735322123"/>
               </w:rPr>
               <w:t xml:space="preserve"> </w:t>
             </w:r>
@@ -4802,7 +4697,6 @@
                 <w:sz w:val="20"/>
                 <w:szCs w:val="20"/>
                 <w:lang w:val="en-US"/>
-                <w:eastAsianLayout w:id="735322116"/>
               </w:rPr>
               <w:t>Such as name, version, type</w:t>
             </w:r>
@@ -4813,7 +4707,6 @@
                 <w:sz w:val="20"/>
                 <w:szCs w:val="20"/>
                 <w:lang w:eastAsia="ja-JP"/>
-                <w:eastAsianLayout w:id="735322117"/>
               </w:rPr>
               <w:t xml:space="preserve"> </w:t>
             </w:r>
@@ -4848,7 +4741,6 @@
                 <w:sz w:val="20"/>
                 <w:szCs w:val="20"/>
                 <w:lang w:val="en-US"/>
-                <w:eastAsianLayout w:id="735322118"/>
               </w:rPr>
               <w:t>Please give some examples.</w:t>
             </w:r>
@@ -4859,7 +4751,6 @@
                 <w:sz w:val="20"/>
                 <w:szCs w:val="20"/>
                 <w:lang w:eastAsia="ja-JP"/>
-                <w:eastAsianLayout w:id="735322119"/>
               </w:rPr>
               <w:t xml:space="preserve"> </w:t>
             </w:r>
@@ -4899,7 +4790,6 @@
                 <w:sz w:val="20"/>
                 <w:szCs w:val="20"/>
                 <w:lang w:val="en-US"/>
-                <w:eastAsianLayout w:id="735322124"/>
               </w:rPr>
               <w:t>Categorization to relate several products of the same type</w:t>
             </w:r>
@@ -4910,7 +4800,6 @@
                 <w:sz w:val="20"/>
                 <w:szCs w:val="20"/>
                 <w:lang w:eastAsia="ja-JP"/>
-                <w:eastAsianLayout w:id="735322125"/>
               </w:rPr>
               <w:t xml:space="preserve"> </w:t>
             </w:r>
@@ -4985,7 +4874,6 @@
                 <w:sz w:val="20"/>
                 <w:szCs w:val="20"/>
                 <w:lang w:val="en-US"/>
-                <w:eastAsianLayout w:id="735322121"/>
               </w:rPr>
               <w:t>Please give some examples and comments.</w:t>
             </w:r>
@@ -4996,7 +4884,6 @@
                 <w:sz w:val="20"/>
                 <w:szCs w:val="20"/>
                 <w:lang w:eastAsia="ja-JP"/>
-                <w:eastAsianLayout w:id="735322122"/>
               </w:rPr>
               <w:t xml:space="preserve"> </w:t>
             </w:r>
@@ -5036,7 +4923,6 @@
                 <w:sz w:val="20"/>
                 <w:szCs w:val="20"/>
                 <w:lang w:val="en-US"/>
-                <w:eastAsianLayout w:id="735322126"/>
               </w:rPr>
               <w:lastRenderedPageBreak/>
               <w:t>Associated products</w:t>
@@ -5048,7 +4934,6 @@
                 <w:sz w:val="20"/>
                 <w:szCs w:val="20"/>
                 <w:lang w:eastAsia="ja-JP"/>
-                <w:eastAsianLayout w:id="735322127"/>
               </w:rPr>
               <w:t xml:space="preserve"> </w:t>
             </w:r>
@@ -5123,7 +5008,6 @@
                 <w:sz w:val="20"/>
                 <w:szCs w:val="20"/>
                 <w:lang w:val="en-US"/>
-                <w:eastAsianLayout w:id="735322124"/>
               </w:rPr>
               <w:t>Please give some examples and comments.</w:t>
             </w:r>
@@ -5134,7 +5018,6 @@
                 <w:sz w:val="20"/>
                 <w:szCs w:val="20"/>
                 <w:lang w:eastAsia="ja-JP"/>
-                <w:eastAsianLayout w:id="735322125"/>
               </w:rPr>
               <w:t xml:space="preserve"> </w:t>
             </w:r>
@@ -5175,7 +5058,6 @@
                 <w:sz w:val="20"/>
                 <w:szCs w:val="20"/>
                 <w:lang w:val="en-US"/>
-                <w:eastAsianLayout w:id="735332864"/>
               </w:rPr>
               <w:t>Area of product</w:t>
             </w:r>
@@ -5187,7 +5069,6 @@
                 <w:sz w:val="20"/>
                 <w:szCs w:val="20"/>
                 <w:lang w:eastAsia="ja-JP"/>
-                <w:eastAsianLayout w:id="735332865"/>
               </w:rPr>
               <w:t xml:space="preserve"> </w:t>
             </w:r>
@@ -5240,7 +5121,6 @@
                 <w:sz w:val="20"/>
                 <w:szCs w:val="20"/>
                 <w:lang w:val="en-US"/>
-                <w:eastAsianLayout w:id="735333120"/>
               </w:rPr>
               <w:t>Global, Specific region (lat, lon), …</w:t>
             </w:r>
@@ -5252,7 +5132,6 @@
                 <w:sz w:val="20"/>
                 <w:szCs w:val="20"/>
                 <w:lang w:eastAsia="ja-JP"/>
-                <w:eastAsianLayout w:id="735333126"/>
               </w:rPr>
               <w:t xml:space="preserve"> </w:t>
             </w:r>
@@ -5281,7 +5160,6 @@
                 <w:sz w:val="20"/>
                 <w:szCs w:val="20"/>
                 <w:lang w:val="en-US"/>
-                <w:eastAsianLayout w:id="735333120"/>
               </w:rPr>
             </w:pPr>
             <w:r>
@@ -5292,7 +5170,6 @@
                 <w:sz w:val="20"/>
                 <w:szCs w:val="20"/>
                 <w:lang w:val="en-US"/>
-                <w:eastAsianLayout w:id="735333120"/>
               </w:rPr>
               <w:t xml:space="preserve">Area of product and coverage of observation is not necessarily same. </w:t>
             </w:r>
@@ -5331,7 +5208,6 @@
                 <w:sz w:val="20"/>
                 <w:szCs w:val="20"/>
                 <w:lang w:val="en-US"/>
-                <w:eastAsianLayout w:id="735332866"/>
               </w:rPr>
               <w:t>Resolution of product</w:t>
             </w:r>
@@ -5353,7 +5229,6 @@
                 <w:sz w:val="20"/>
                 <w:szCs w:val="20"/>
                 <w:lang w:val="en-US"/>
-                <w:eastAsianLayout w:id="735332869"/>
               </w:rPr>
               <w:t>(Spatial/Vertical)</w:t>
             </w:r>
@@ -5364,7 +5239,6 @@
                 <w:sz w:val="20"/>
                 <w:szCs w:val="20"/>
                 <w:lang w:eastAsia="ja-JP"/>
-                <w:eastAsianLayout w:id="735332870"/>
               </w:rPr>
               <w:t xml:space="preserve"> </w:t>
             </w:r>
@@ -5430,7 +5304,6 @@
                 <w:sz w:val="20"/>
                 <w:szCs w:val="20"/>
                 <w:lang w:val="en-US"/>
-                <w:eastAsianLayout w:id="735333120"/>
               </w:rPr>
             </w:pPr>
             <w:r>
@@ -5441,7 +5314,6 @@
                 <w:sz w:val="20"/>
                 <w:szCs w:val="20"/>
                 <w:lang w:val="en-US"/>
-                <w:eastAsianLayout w:id="735333120"/>
               </w:rPr>
               <w:t xml:space="preserve">Resolution of product and observation is not necessarily same. </w:t>
             </w:r>
@@ -5480,7 +5352,6 @@
                 <w:sz w:val="20"/>
                 <w:szCs w:val="20"/>
                 <w:lang w:val="en-US"/>
-                <w:eastAsianLayout w:id="735332871"/>
               </w:rPr>
               <w:t>Cycle of product</w:t>
             </w:r>
@@ -5491,7 +5362,6 @@
                 <w:sz w:val="20"/>
                 <w:szCs w:val="20"/>
                 <w:lang w:eastAsia="ja-JP"/>
-                <w:eastAsianLayout w:id="735332872"/>
               </w:rPr>
               <w:t xml:space="preserve"> </w:t>
             </w:r>
@@ -5557,7 +5427,6 @@
                 <w:sz w:val="20"/>
                 <w:szCs w:val="20"/>
                 <w:lang w:val="en-US"/>
-                <w:eastAsianLayout w:id="735333120"/>
               </w:rPr>
             </w:pPr>
             <w:r>
@@ -5568,7 +5437,6 @@
                 <w:sz w:val="20"/>
                 <w:szCs w:val="20"/>
                 <w:lang w:val="en-US"/>
-                <w:eastAsianLayout w:id="735333120"/>
               </w:rPr>
               <w:t xml:space="preserve">Cycle of product and observation is not necessarily same. </w:t>
             </w:r>
@@ -5607,7 +5475,6 @@
                 <w:sz w:val="20"/>
                 <w:szCs w:val="20"/>
                 <w:lang w:val="en-US"/>
-                <w:eastAsianLayout w:id="735332873"/>
               </w:rPr>
               <w:t>Latency</w:t>
             </w:r>
@@ -5618,7 +5485,6 @@
                 <w:sz w:val="20"/>
                 <w:szCs w:val="20"/>
                 <w:lang w:eastAsia="ja-JP"/>
-                <w:eastAsianLayout w:id="735332874"/>
               </w:rPr>
               <w:t xml:space="preserve"> </w:t>
             </w:r>
@@ -5669,7 +5535,6 @@
                 <w:sz w:val="20"/>
                 <w:szCs w:val="20"/>
                 <w:lang w:val="en-US"/>
-                <w:eastAsianLayout w:id="735333129"/>
               </w:rPr>
               <w:t xml:space="preserve"> </w:t>
             </w:r>
@@ -5680,7 +5545,6 @@
                 <w:sz w:val="20"/>
                 <w:szCs w:val="20"/>
                 <w:lang w:eastAsia="ja-JP"/>
-                <w:eastAsianLayout w:id="735333130"/>
               </w:rPr>
               <w:t xml:space="preserve"> </w:t>
             </w:r>
@@ -5708,7 +5572,6 @@
                 <w:sz w:val="20"/>
                 <w:szCs w:val="20"/>
                 <w:lang w:val="en-US"/>
-                <w:eastAsianLayout w:id="735333120"/>
               </w:rPr>
             </w:pPr>
             <w:r>
@@ -5719,7 +5582,6 @@
                 <w:sz w:val="20"/>
                 <w:szCs w:val="20"/>
                 <w:lang w:val="en-US"/>
-                <w:eastAsianLayout w:id="735333120"/>
               </w:rPr>
               <w:t xml:space="preserve">The time from the end of observation to the start of product distribution/dissemination. </w:t>
             </w:r>
@@ -5758,7 +5620,6 @@
                 <w:sz w:val="20"/>
                 <w:szCs w:val="20"/>
                 <w:lang w:val="en-US"/>
-                <w:eastAsianLayout w:id="735332875"/>
               </w:rPr>
               <w:t>Data access (Real time access)</w:t>
             </w:r>
@@ -5769,7 +5630,6 @@
                 <w:sz w:val="20"/>
                 <w:szCs w:val="20"/>
                 <w:lang w:eastAsia="ja-JP"/>
-                <w:eastAsianLayout w:id="735332877"/>
               </w:rPr>
               <w:t xml:space="preserve"> </w:t>
             </w:r>
@@ -5835,7 +5695,6 @@
                 <w:sz w:val="20"/>
                 <w:szCs w:val="20"/>
                 <w:lang w:val="en-US"/>
-                <w:eastAsianLayout w:id="735333120"/>
               </w:rPr>
             </w:pPr>
             <w:r>
@@ -5846,7 +5705,6 @@
                 <w:sz w:val="20"/>
                 <w:szCs w:val="20"/>
                 <w:lang w:val="en-US"/>
-                <w:eastAsianLayout w:id="735333120"/>
               </w:rPr>
               <w:t xml:space="preserve">Please give some examples and comments. </w:t>
             </w:r>
@@ -5885,7 +5743,6 @@
                 <w:sz w:val="20"/>
                 <w:szCs w:val="20"/>
                 <w:lang w:val="en-US"/>
-                <w:eastAsianLayout w:id="735332878"/>
               </w:rPr>
               <w:t>Data access (Archive access)</w:t>
             </w:r>
@@ -5896,7 +5753,6 @@
                 <w:sz w:val="20"/>
                 <w:szCs w:val="20"/>
                 <w:lang w:eastAsia="ja-JP"/>
-                <w:eastAsianLayout w:id="735332880"/>
               </w:rPr>
               <w:t xml:space="preserve"> </w:t>
             </w:r>
@@ -5962,7 +5818,6 @@
                 <w:sz w:val="20"/>
                 <w:szCs w:val="20"/>
                 <w:lang w:val="en-US"/>
-                <w:eastAsianLayout w:id="735333120"/>
               </w:rPr>
             </w:pPr>
             <w:r>
@@ -5973,7 +5828,6 @@
                 <w:sz w:val="20"/>
                 <w:szCs w:val="20"/>
                 <w:lang w:val="en-US"/>
-                <w:eastAsianLayout w:id="735333120"/>
               </w:rPr>
               <w:t xml:space="preserve">Please give some examples and comments. </w:t>
             </w:r>
@@ -6012,7 +5866,6 @@
                 <w:sz w:val="20"/>
                 <w:szCs w:val="20"/>
                 <w:lang w:val="en-US"/>
-                <w:eastAsianLayout w:id="735332864"/>
               </w:rPr>
               <w:t>Data format</w:t>
             </w:r>
@@ -6023,7 +5876,6 @@
                 <w:sz w:val="20"/>
                 <w:szCs w:val="20"/>
                 <w:lang w:eastAsia="ja-JP"/>
-                <w:eastAsianLayout w:id="735332865"/>
               </w:rPr>
               <w:t xml:space="preserve"> </w:t>
             </w:r>
@@ -6074,7 +5926,6 @@
                 <w:sz w:val="20"/>
                 <w:szCs w:val="20"/>
                 <w:lang w:val="en-US"/>
-                <w:eastAsianLayout w:id="735333133"/>
               </w:rPr>
               <w:t>BUFR, GRIB, …</w:t>
             </w:r>
@@ -6085,7 +5936,6 @@
                 <w:sz w:val="20"/>
                 <w:szCs w:val="20"/>
                 <w:lang w:eastAsia="ja-JP"/>
-                <w:eastAsianLayout w:id="735333134"/>
               </w:rPr>
               <w:t xml:space="preserve"> </w:t>
             </w:r>
@@ -6113,7 +5963,6 @@
                 <w:sz w:val="20"/>
                 <w:szCs w:val="20"/>
                 <w:lang w:val="en-US"/>
-                <w:eastAsianLayout w:id="735333120"/>
               </w:rPr>
             </w:pPr>
             <w:r>
@@ -6124,7 +5973,6 @@
                 <w:sz w:val="20"/>
                 <w:szCs w:val="20"/>
                 <w:lang w:val="en-US"/>
-                <w:eastAsianLayout w:id="735333120"/>
               </w:rPr>
               <w:t xml:space="preserve">Reference is needed. </w:t>
             </w:r>
@@ -6163,7 +6011,6 @@
                 <w:sz w:val="20"/>
                 <w:szCs w:val="20"/>
                 <w:lang w:val="en-US"/>
-                <w:eastAsianLayout w:id="735332866"/>
               </w:rPr>
               <w:t>Producing agency</w:t>
             </w:r>
@@ -6174,7 +6021,6 @@
                 <w:sz w:val="20"/>
                 <w:szCs w:val="20"/>
                 <w:lang w:eastAsia="ja-JP"/>
-                <w:eastAsianLayout w:id="735332867"/>
               </w:rPr>
               <w:t xml:space="preserve"> </w:t>
             </w:r>
@@ -6242,7 +6088,6 @@
                 <w:sz w:val="20"/>
                 <w:szCs w:val="20"/>
                 <w:lang w:val="en-US"/>
-                <w:eastAsianLayout w:id="735333120"/>
               </w:rPr>
             </w:pPr>
             <w:r>
@@ -6253,7 +6098,6 @@
                 <w:sz w:val="20"/>
                 <w:szCs w:val="20"/>
                 <w:lang w:val="en-US"/>
-                <w:eastAsianLayout w:id="735333120"/>
               </w:rPr>
               <w:t xml:space="preserve">This could be different with satellite operating agency. </w:t>
             </w:r>
@@ -6428,7 +6272,6 @@
                 <w:sz w:val="24"/>
                 <w:szCs w:val="24"/>
                 <w:lang w:val="en-US" w:eastAsia="en-GB"/>
-                <w:eastAsianLayout w:id="735314433"/>
               </w:rPr>
               <w:t>Example</w:t>
             </w:r>
@@ -6474,7 +6317,6 @@
                 <w:sz w:val="24"/>
                 <w:szCs w:val="24"/>
                 <w:lang w:val="en-US" w:eastAsia="en-GB"/>
-                <w:eastAsianLayout w:id="735314435"/>
               </w:rPr>
               <w:t>comment</w:t>
             </w:r>
@@ -7335,7 +7177,6 @@
                 <w:sz w:val="20"/>
                 <w:szCs w:val="20"/>
                 <w:lang w:val="en-US"/>
-                <w:eastAsianLayout w:id="735333120"/>
               </w:rPr>
             </w:pPr>
           </w:p>
@@ -11700,7 +11541,7 @@
 </file>
 
 <file path=customXml/itemProps1.xml><?xml version="1.0" encoding="utf-8"?>
-<ds:datastoreItem xmlns:ds="http://schemas.openxmlformats.org/officeDocument/2006/customXml" ds:itemID="{69504199-DEA9-4014-A361-23478704892E}">
+<ds:datastoreItem xmlns:ds="http://schemas.openxmlformats.org/officeDocument/2006/customXml" ds:itemID="{783A31B1-FEF8-4BC1-B37B-F70B886E47FF}">
   <ds:schemaRefs>
     <ds:schemaRef ds:uri="http://schemas.openxmlformats.org/officeDocument/2006/bibliography"/>
   </ds:schemaRefs>

</xml_diff>